<commit_message>
backing up unfinished analysis, just to be sure, ya know
</commit_message>
<xml_diff>
--- a/paper-final.docx
+++ b/paper-final.docx
@@ -279,7 +279,7 @@
         <w:rPr>
           <w:i/>
         </w:rPr>
-        <w:t xml:space="preserve">How to provide travelers with location-based information through harnessing collective knowledge of local residents?</w:t>
+        <w:t xml:space="preserve">How to provide travelers with location-based information through harnessing collective knowledge of local residents by applying principles of information design?</w:t>
       </w:r>
     </w:p>
     <w:p>
@@ -492,10 +492,10 @@
       <w:pPr>
         <w:pStyle w:val="Heading3"/>
       </w:pPr>
-      <w:bookmarkStart w:id="26" w:name="3-1-terminology-goulash"/>
+      <w:bookmarkStart w:id="26" w:name="3-1-terminology"/>
       <w:bookmarkEnd w:id="26"/>
       <w:r>
-        <w:t xml:space="preserve">3.1 Terminology goulash</w:t>
+        <w:t xml:space="preserve">3.1 Terminology</w:t>
       </w:r>
     </w:p>
     <w:p>
@@ -1572,15 +1572,15 @@
         <w:pStyle w:val="FirstParagraph"/>
       </w:pPr>
       <w:r>
-        <w:t xml:space="preserve">This paper represents the initial stage of a longer-term project to design a knowledge-sharing platform for travelers. The primary goal of the research presented is to outline a solid theoretical framework for future research. Therefore, primary data utilized in this paper is based on existing research into human-centered approaches to IS design. This primary data is supplemented with secondary, empirical data based on exploratory interviews and an online questionnaire. The naturalistic and pragmatic approach to the inquiry naturally lends itself to qualitative data. Quantitative data is seen as way to objectify a complex reality and is deemed unsuitable for the purposes of this research.</w:t>
-      </w:r>
-    </w:p>
-    <w:p>
-      <w:pPr>
-        <w:pStyle w:val="BodyText"/>
-      </w:pPr>
-      <w:r>
-        <w:t xml:space="preserve">The first set of empirical data was collected through an unstructured, exploratory interviews with students at the premises of Copenhagen Business School in Copenhagen, Denmark. A total of six people were interviewed, three individually, and three as a part of a group conversation. There were no assumptions or hypothesis prior to these interviews. The purpose was to gain an overall idea of how people perceive their habits when it comes to finding information when traveling. Certain commonalities were identified, which served as a foundation for creating an online questionnaire. As the goal was to obtain qualitative data, the questionnaire included a very small number of open-ended questions. The questionnaire utilized a “logical jumps” feature, which determined the type of questions being asked based on the answer from the first question. By dividing the questionnaire into several logical branches, it was possible to have questions that asked the respondents to compare and contrast the different methods they use to look for travel-related information (the shortest path comprised of two questions, the longest of six). The design of the questionnaire relied heavily on people’s willingness to type out their answers, and thus there were instances where the respondents skipped all the open-ended questions and answered only the first one, used to determine which logical branch to present. Yet the majority of respondents filled out all the questions, some with simple keywords, while others with concise paragraphs of text. There were a total of 31 respondents, who spent an average of 6 minutes and 1 second spent on completing the questionnaire. To the author’s own surprise, the quality of the obtained data was relatively high. The commonalities identified in the initial interviews were further established and expanded on while new ones were also identified.</w:t>
+        <w:t xml:space="preserve">This paper represents the initial stage of a longer-term project to design a knowledge-sharing platform for travelers. The primary goal of the research presented is to outline a solid theoretical framework for future research. The primary data is based on exploratory interviews and an online questionnaire. This primary data is supplemented with secondary data from existing research into human-centered approaches to IS design. The naturalistic and pragmatic approach to the inquiry naturally lends itself to qualitative data. Quantitative data is seen as way to objectify a complex reality and is deemed unsuitable for the purposes of this research.</w:t>
+      </w:r>
+    </w:p>
+    <w:p>
+      <w:pPr>
+        <w:pStyle w:val="BodyText"/>
+      </w:pPr>
+      <w:r>
+        <w:t xml:space="preserve">The first set of empirical data was collected through an unstructured, exploratory interviews with students at the premises of Copenhagen Business School in Copenhagen, Denmark. A total of six people were interviewed, three individually, and three as a part of a group conversation. There were no assumptions or hypothesis prior to these interviews. The interviews were conducted in a conversational manner with no set questions. The purpose was to gain an overall idea of how people perceive their habits when it comes to finding information when traveling. Certain commonalities were identified, which served as a foundation for creating an online questionnaire. As the goal was to obtain qualitative data, the questionnaire included a very small number of open-ended questions. The questionnaire utilized a “logical jumps” feature, which determined the type of questions being asked based on the answer from the first question. By dividing the questionnaire into several logical branches, it was possible to have questions that asked the respondents to compare and contrast the different methods they use to look for travel-related information (the shortest path comprised of two questions, the longest of six). The design of the questionnaire relied heavily on people’s willingness to type out their answers, and thus there were instances where the respondents skipped all the open-ended questions and answered only the first one, used to determine which logical branch to present. Yet the majority of respondents filled out all the questions, some with simple keywords, while others with concise paragraphs of text. There were a total of 31 respondents, who spent an average of 6 minutes and 1 second spent on completing the questionnaire. To the author’s own surprise, the quality of the obtained data was relatively high. The commonalities identified in the initial interviews were further established and expanded on while new ones were also identified.</w:t>
       </w:r>
     </w:p>
     <w:p>
@@ -1606,7 +1606,7 @@
         <w:pStyle w:val="FirstParagraph"/>
       </w:pPr>
       <w:r>
-        <w:t xml:space="preserve">As stated in the outset of this paper, the tourism industry has been one of the most impacted by the proliferation of ubiquitous Internet access. The Internet technology increasingly mediates the traveling experience (Xiang, &amp; Gretzel, 2010). While in the past the brands owned the sense of quality, now it is the digital word-of-mouth that decides where people go to eat, sleep and entertain themselves when on the road (Vanderbilt, 2015; Xiang, &amp; Gretzel, 2010).</w:t>
+        <w:t xml:space="preserve">As stated in the outset of this paper, the tourism industry has been one of the most impacted by the proliferation of ubiquitous Internet access. The Internet technology increasingly mediates the traveling experience (Xiang, &amp; Gretzel, 2010). While in the past the brands and travel agencies owned the sense of quality, now it is the digital word-of-mouth that decides where people go to eat, sleep and entertain themselves when on the road (Vanderbilt, 2015; Xiang, &amp; Gretzel, 2010).</w:t>
       </w:r>
     </w:p>
     <w:p>
@@ -1625,15 +1625,15 @@
         <w:rPr>
           <w:i/>
         </w:rPr>
-        <w:t xml:space="preserve">How to provide travelers with location-based information through harnessing collective knowledge of local residents?</w:t>
-      </w:r>
-    </w:p>
-    <w:p>
-      <w:pPr>
-        <w:pStyle w:val="BodyText"/>
-      </w:pPr>
-      <w:r>
-        <w:t xml:space="preserve">The following analysis follows a DSRM as outlined in the previous section. It starts off by identifying a problem with the current solutions. Then it moves onto examining characteristics of a potential solution based on the models identified in the conceptual framework. The analysis concludes by proposing a solution to the information problem posed by traveling.</w:t>
+        <w:t xml:space="preserve">How to provide travelers with location-based information through harnessing collective knowledge of local residents by applying principles of information design?</w:t>
+      </w:r>
+    </w:p>
+    <w:p>
+      <w:pPr>
+        <w:pStyle w:val="BodyText"/>
+      </w:pPr>
+      <w:r>
+        <w:t xml:space="preserve">The following analysis follows a DSRM as outlined in the previous section. It starts off by identifying problems with some of the current solutions. Then it moves onto examining characteristics of a potential solution based on the models identified in the conceptual framework and the collected data. The analysis concludes by proposing a solution to the information problem posed by traveling.</w:t>
       </w:r>
     </w:p>
     <w:p>
@@ -1651,17 +1651,151 @@
         <w:pStyle w:val="FirstParagraph"/>
       </w:pPr>
       <w:r>
-        <w:t xml:space="preserve">There is no shortage of services and tools that claim to help travelers find useful information, and provide an insight into a local culture. However, from the collected data it was apparent that there are only a few prevalent source of information that people use when they are visiting a foreign country. Following is an analysis of some of those services, together with others deemed suitable by the author.</w:t>
+        <w:t xml:space="preserve">There is no shortage of services and tools that claim to help travelers find useful information, and provide an insight into a local culture. However, from the collected data it was apparent that there are a few prevalent sources of information that people use when they are visiting a foreign country. Following is an analysis of some of those sources, together with others deemed suitable by the author.</w:t>
       </w:r>
     </w:p>
     <w:p>
       <w:pPr>
         <w:pStyle w:val="Heading4"/>
       </w:pPr>
-      <w:bookmarkStart w:id="49" w:name="paper-guidebooks"/>
+      <w:bookmarkStart w:id="49" w:name="search-engines-google-"/>
       <w:bookmarkEnd w:id="49"/>
       <w:r>
-        <w:t xml:space="preserve">Paper guidebooks</w:t>
+        <w:t xml:space="preserve">Search engines (Google)</w:t>
+      </w:r>
+    </w:p>
+    <w:p>
+      <w:pPr>
+        <w:pStyle w:val="FirstParagraph"/>
+      </w:pPr>
+      <w:r>
+        <w:t xml:space="preserve">Google is a dominant source of travel-related information for majority of people (Xiang, &amp; Gretzel, 2010). Several respondents from the survey indicated that they use Google to get a general overview of the location they are traveling to. However, some of those respondents also mentioned that they find Google unsuitable for finding a more specialized and personalized type of information. This information source can be described as</w:t>
+      </w:r>
+      <w:r>
+        <w:t xml:space="preserve"> </w:t>
+      </w:r>
+      <w:r>
+        <w:rPr>
+          <w:b/>
+        </w:rPr>
+        <w:t xml:space="preserve">many-to-traveler</w:t>
+      </w:r>
+      <w:r>
+        <w:t xml:space="preserve">, since there is no predominant group that provides the information (if we omit paid search results). Google supports exploratory type of travel research and is a good starting point, but in the words of one of the respondents: “[the] results can be quite overwhelming”.</w:t>
+      </w:r>
+    </w:p>
+    <w:p>
+      <w:pPr>
+        <w:pStyle w:val="Heading4"/>
+      </w:pPr>
+      <w:bookmarkStart w:id="50" w:name="paper-guidebook"/>
+      <w:bookmarkEnd w:id="50"/>
+      <w:r>
+        <w:t xml:space="preserve">Paper guidebook</w:t>
+      </w:r>
+    </w:p>
+    <w:p>
+      <w:pPr>
+        <w:pStyle w:val="FirstParagraph"/>
+      </w:pPr>
+      <w:r>
+        <w:t xml:space="preserve">A traditional source for travel-related information. Its main advantage is a comprehensive overview of the country’s landmarks, culture, gastronomy, and local manners. However, guidebooks can quickly get outdated due to the limitations of the paper as a medium. This source can be described as</w:t>
+      </w:r>
+      <w:r>
+        <w:t xml:space="preserve"> </w:t>
+      </w:r>
+      <w:r>
+        <w:rPr>
+          <w:b/>
+        </w:rPr>
+        <w:t xml:space="preserve">business-to-traveler</w:t>
+      </w:r>
+      <w:r>
+        <w:t xml:space="preserve">, since it is created by a company. This increases a chance of biased content, since other organizations can pay to be included, or prioritized in the guidebook.</w:t>
+      </w:r>
+    </w:p>
+    <w:p>
+      <w:pPr>
+        <w:pStyle w:val="Heading4"/>
+      </w:pPr>
+      <w:bookmarkStart w:id="51" w:name="tripadvisor"/>
+      <w:bookmarkEnd w:id="51"/>
+      <w:r>
+        <w:t xml:space="preserve">TripAdvisor</w:t>
+      </w:r>
+    </w:p>
+    <w:p>
+      <w:pPr>
+        <w:pStyle w:val="FirstParagraph"/>
+      </w:pPr>
+      <w:r>
+        <w:t xml:space="preserve">One of the most widely used services for looking up reviews and ratings for restaurants and hotels. It is primarily a</w:t>
+      </w:r>
+      <w:r>
+        <w:t xml:space="preserve"> </w:t>
+      </w:r>
+      <w:r>
+        <w:rPr>
+          <w:b/>
+        </w:rPr>
+        <w:t xml:space="preserve">traveler-to-traveler</w:t>
+      </w:r>
+      <w:r>
+        <w:t xml:space="preserve"> </w:t>
+      </w:r>
+      <w:r>
+        <w:t xml:space="preserve">source. This may result in a diluted type of information, because the majority of the user-generated content is created by tourists, not locals, who are more familiar with genuinely local attractions. Their feedback systems are susceptible to manipulation with a possibility to buy bogus reviews online (Smyth, Wu, &amp; Greene 2010). The interface is menu-driven and the content on the service is curated by an algorithm that is secretive and non-transparent (Vanderbilt, 2015). The service's main advantage is the diversity of opinions and reviews lowering the overall bias. But since the reviews and ratings are bound to a single, isolated attraction, the service runs into a trouble of generating “loads of info, but no insight” (Vanderbilt, 2015).</w:t>
+      </w:r>
+    </w:p>
+    <w:p>
+      <w:pPr>
+        <w:pStyle w:val="Heading4"/>
+      </w:pPr>
+      <w:bookmarkStart w:id="52" w:name="couchsurfing"/>
+      <w:bookmarkEnd w:id="52"/>
+      <w:r>
+        <w:t xml:space="preserve">CouchSurfing</w:t>
+      </w:r>
+    </w:p>
+    <w:p>
+      <w:pPr>
+        <w:pStyle w:val="FirstParagraph"/>
+      </w:pPr>
+      <w:r>
+        <w:t xml:space="preserve">The service is not officially portrayed as a travel-related information source. Yet, it provides a</w:t>
+      </w:r>
+      <w:r>
+        <w:t xml:space="preserve"> </w:t>
+      </w:r>
+      <w:r>
+        <w:rPr>
+          <w:b/>
+        </w:rPr>
+        <w:t xml:space="preserve">local-to-traveler</w:t>
+      </w:r>
+      <w:r>
+        <w:t xml:space="preserve"> </w:t>
+      </w:r>
+      <w:r>
+        <w:t xml:space="preserve">type of information exchange, which provides the traveler with most authentic information. However, this exchange happens exclusively through face-to-face communication. The online service serves only as mediator, helping travelers establish a contact with a local host. It does not produce, nor capture any travel-related information artifacts for future reference for other travelers.</w:t>
+      </w:r>
+    </w:p>
+    <w:p>
+      <w:pPr>
+        <w:pStyle w:val="Heading3"/>
+      </w:pPr>
+      <w:bookmarkStart w:id="53" w:name="5-2-information-seeking-and-traveling"/>
+      <w:bookmarkEnd w:id="53"/>
+      <w:r>
+        <w:t xml:space="preserve">5.2 Information seeking and traveling</w:t>
+      </w:r>
+    </w:p>
+    <w:p>
+      <w:pPr>
+        <w:pStyle w:val="FirstParagraph"/>
+      </w:pPr>
+      <w:r>
+        <w:t xml:space="preserve">Online search the prevalent method, followed by asking someone you know, with few people using paper guidebooks.</w:t>
       </w:r>
     </w:p>
     <w:p>
@@ -1673,7 +1807,7 @@
         </w:numPr>
       </w:pPr>
       <w:r>
-        <w:t xml:space="preserve">gets outdated quickly</w:t>
+        <w:t xml:space="preserve">search is a dominant mode of finding information</w:t>
       </w:r>
     </w:p>
     <w:p>
@@ -1685,7 +1819,7 @@
         </w:numPr>
       </w:pPr>
       <w:r>
-        <w:t xml:space="preserve">strong bias (business paying to be featured)</w:t>
+        <w:t xml:space="preserve">search engines (Google Search) are the gatekeepers, and serve as an entry point to other services</w:t>
       </w:r>
     </w:p>
     <w:p>
@@ -1697,7 +1831,17 @@
         </w:numPr>
       </w:pPr>
       <w:r>
-        <w:t xml:space="preserve">great source for general info about the country, local culture and manners</w:t>
+        <w:t xml:space="preserve">humans are still the best curators</w:t>
+      </w:r>
+    </w:p>
+    <w:p>
+      <w:pPr>
+        <w:pStyle w:val="Heading4"/>
+      </w:pPr>
+      <w:bookmarkStart w:id="54" w:name="dervin-s-sense-making-framework"/>
+      <w:bookmarkEnd w:id="54"/>
+      <w:r>
+        <w:t xml:space="preserve">Dervin’s Sense-Making Framework</w:t>
       </w:r>
     </w:p>
     <w:p>
@@ -1705,10 +1849,7 @@
         <w:pStyle w:val="FirstParagraph"/>
       </w:pPr>
       <w:r>
-        <w:rPr>
-          <w:b/>
-        </w:rPr>
-        <w:t xml:space="preserve">TripAdvisor (T2T, B2T)</w:t>
+        <w:t xml:space="preserve">Derwin’s Sense-Making framework is used to situate the traveler in time and space and identify means of resolving information problems they face in relation to the outcomes they expect to achieve. The first situation occurs in traveler’s home country, when they first find out they are going to travel to a foreign country. It is at this point where first information problems arise. Travelers have to ask themselves questions like:</w:t>
       </w:r>
     </w:p>
     <w:p>
@@ -1720,7 +1861,7 @@
         </w:numPr>
       </w:pPr>
       <w:r>
-        <w:t xml:space="preserve">feedback systems susceptible to manipulation (Smyth, Wu, &amp; Greene 2010)</w:t>
+        <w:t xml:space="preserve">Where am I going to stay?</w:t>
       </w:r>
     </w:p>
     <w:p>
@@ -1732,7 +1873,7 @@
         </w:numPr>
       </w:pPr>
       <w:r>
-        <w:t xml:space="preserve">curated by algorithm, which is secretive and non-transparent (Vanderbilt, 2015)</w:t>
+        <w:t xml:space="preserve">How am I going to get there?</w:t>
       </w:r>
     </w:p>
     <w:p>
@@ -1744,7 +1885,7 @@
         </w:numPr>
       </w:pPr>
       <w:r>
-        <w:t xml:space="preserve">menu-driven interface</w:t>
+        <w:t xml:space="preserve">How much money do I need to take with me?</w:t>
       </w:r>
     </w:p>
     <w:p>
@@ -1756,7 +1897,7 @@
         </w:numPr>
       </w:pPr>
       <w:r>
-        <w:t xml:space="preserve">“loads of info, but no insight” (Vanderbilt, 2015)</w:t>
+        <w:t xml:space="preserve">Where am I going to eat?</w:t>
       </w:r>
     </w:p>
     <w:p>
@@ -1768,7 +1909,7 @@
         </w:numPr>
       </w:pPr>
       <w:r>
-        <w:t xml:space="preserve">built around businesses, not people</w:t>
+        <w:t xml:space="preserve">What things do I need to take with me?</w:t>
       </w:r>
     </w:p>
     <w:p>
@@ -1776,10 +1917,15 @@
         <w:pStyle w:val="FirstParagraph"/>
       </w:pPr>
       <w:r>
-        <w:rPr>
-          <w:b/>
-        </w:rPr>
-        <w:t xml:space="preserve">CouchSurfing (T2L)</w:t>
+        <w:t xml:space="preserve">Such questions represent a gap in knowledge and indicate an insufficient access to information. Travelers want to pick a best place to sleep, choose a restaurant with the tastiest food, or pack the most appropriate clothes. To achieve this, travelers have to find means of acquiring information necessary to bridge the gap between their situation and the desired outcome. In the first situation, prior to traveling, this gap is most often bridged by searching for information online, or asking someone who is familiar with the destination the traveler is visiting. This provides them with the information they need to achieve the outcomes later on when they are in a foreign country.</w:t>
+      </w:r>
+    </w:p>
+    <w:p>
+      <w:pPr>
+        <w:pStyle w:val="BodyText"/>
+      </w:pPr>
+      <w:r>
+        <w:t xml:space="preserve">Travelers find themselves in different situations at various stages of their journey, and they use different bridges depending on the immediate context. For example, on an airport the desired outcome is finding the right gate and bridge is provided by looking up information on a flight departure display. Or when lost in a foreign city, asking someone on the street for directions serves as a bridge to getting to the desired location. The choice of bridges is thus highly situational and dependent on context. Based on this framework, the following two situations were chosen as key for the proposed solution:</w:t>
       </w:r>
     </w:p>
     <w:p>
@@ -1791,7 +1937,7 @@
         </w:numPr>
       </w:pPr>
       <w:r>
-        <w:t xml:space="preserve">primary happening in the real world, online platform serves only as a mediator before the face-to-face contact with the host is established</w:t>
+        <w:t xml:space="preserve">Planning a future trip to a foreign country using a desktop computer in a home country.</w:t>
       </w:r>
     </w:p>
     <w:p>
@@ -1803,17 +1949,57 @@
         </w:numPr>
       </w:pPr>
       <w:r>
-        <w:t xml:space="preserve">requires a particular worldview</w:t>
-      </w:r>
-    </w:p>
-    <w:p>
-      <w:pPr>
-        <w:pStyle w:val="Heading3"/>
-      </w:pPr>
-      <w:bookmarkStart w:id="50" w:name="5-2-information-seeking-in-the-travel"/>
-      <w:bookmarkEnd w:id="50"/>
-      <w:r>
-        <w:t xml:space="preserve">5.2 Information-seeking in the travel</w:t>
+        <w:t xml:space="preserve">Looking up directions to a specific location using a smartphone in a foreign country.</w:t>
+      </w:r>
+    </w:p>
+    <w:p>
+      <w:pPr>
+        <w:pStyle w:val="FirstParagraph"/>
+      </w:pPr>
+      <w:r>
+        <w:t xml:space="preserve">Limiting the number of situations for the proposed solution will provide focus, and should make the solution more sensitive to the immediate context of use.</w:t>
+      </w:r>
+    </w:p>
+    <w:p>
+      <w:pPr>
+        <w:pStyle w:val="Heading4"/>
+      </w:pPr>
+      <w:bookmarkStart w:id="55" w:name="information-needs-and-seeking"/>
+      <w:bookmarkEnd w:id="55"/>
+      <w:r>
+        <w:t xml:space="preserve">Information Needs and Seeking</w:t>
+      </w:r>
+    </w:p>
+    <w:p>
+      <w:pPr>
+        <w:pStyle w:val="FirstParagraph"/>
+      </w:pPr>
+      <w:r>
+        <w:t xml:space="preserve">In his model of Information needs and seeking, Wilson (2006) identifies personal needs as a source of information seeking behavior. Despite the title of the model, Wilson argues that the term information needs is not adequate, and that we rather speak of information seeking towards satisfaction of needs (Wilson, 2006). Since information needs are merely a way to conceptualize a more basic human needs in relation to information and ways of obtaining it. Wilson stresses the importance of various environmental, contextual, personal, and interpersonal factors that affect people’s information behavior. In this part of the analysis, personal needs in the context of travel are examined, followed by a brief examination of some of the higher level factors influencing information behavior when traveling.</w:t>
+      </w:r>
+    </w:p>
+    <w:p>
+      <w:pPr>
+        <w:pStyle w:val="BodyText"/>
+      </w:pPr>
+      <w:r>
+        <w:t xml:space="preserve">Physiological needs in the context of travel do not differ significantly from the physiological needs in a home country. People always need to eat, drink, and sleep, no matter where they are. There is however one factor that seems to change when traveling. Many survey respondents mentioned information about restaurants and eating out as very important when planning a trip. This indicates that when traveling, people might have a higher standard for the quality of food. The same applies to accommodation, where people might expected a higher standard for room tidiness. This signifies that a certain indicator of quality should be included in the proposed solution.</w:t>
+      </w:r>
+    </w:p>
+    <w:p>
+      <w:pPr>
+        <w:pStyle w:val="BodyText"/>
+      </w:pPr>
+      <w:r>
+        <w:t xml:space="preserve">Affective needs, sometimes called psychological or emotional,</w:t>
+      </w:r>
+    </w:p>
+    <w:p>
+      <w:pPr>
+        <w:pStyle w:val="BodyText"/>
+      </w:pPr>
+      <w:r>
+        <w:t xml:space="preserve">cognitive needs as a focus -&gt; support planning</w:t>
       </w:r>
     </w:p>
     <w:p>
@@ -1825,7 +2011,7 @@
         </w:numPr>
       </w:pPr>
       <w:r>
-        <w:t xml:space="preserve">humans are still the best curators</w:t>
+        <w:t xml:space="preserve">environmental constraints: time of the year, weather, physical access</w:t>
       </w:r>
     </w:p>
     <w:p>
@@ -1837,7 +2023,7 @@
         </w:numPr>
       </w:pPr>
       <w:r>
-        <w:t xml:space="preserve">address the human-scale</w:t>
+        <w:t xml:space="preserve">economical constrains: budget, ppl indicated they are looking for cheap places</w:t>
       </w:r>
     </w:p>
     <w:p>
@@ -1849,63 +2035,33 @@
         </w:numPr>
       </w:pPr>
       <w:r>
-        <w:t xml:space="preserve">qualitative judgment is handled by IS (algorhytms) not humans (see Cooley 2000, p.66)</w:t>
-      </w:r>
-    </w:p>
-    <w:p>
-      <w:pPr>
-        <w:pStyle w:val="Compact"/>
-        <w:numPr>
-          <w:numId w:val="1005"/>
-          <w:ilvl w:val="0"/>
-        </w:numPr>
-      </w:pPr>
-      <w:r>
-        <w:t xml:space="preserve">search is a dominant mode of finding information</w:t>
-      </w:r>
-    </w:p>
-    <w:p>
-      <w:pPr>
-        <w:pStyle w:val="Compact"/>
-        <w:numPr>
-          <w:numId w:val="1005"/>
-          <w:ilvl w:val="0"/>
-        </w:numPr>
-      </w:pPr>
-      <w:r>
-        <w:t xml:space="preserve">search engines (Google Search) are the gatekeepers, and serve as an entry point to other services</w:t>
-      </w:r>
-    </w:p>
-    <w:p>
-      <w:pPr>
-        <w:pStyle w:val="Compact"/>
-        <w:numPr>
-          <w:numId w:val="1005"/>
-          <w:ilvl w:val="0"/>
-        </w:numPr>
-      </w:pPr>
-      <w:r>
-        <w:t xml:space="preserve">environmental constraints: time of the year, weather, physical access</w:t>
-      </w:r>
-    </w:p>
-    <w:p>
-      <w:pPr>
-        <w:pStyle w:val="Compact"/>
-        <w:numPr>
-          <w:numId w:val="1005"/>
-          <w:ilvl w:val="0"/>
-        </w:numPr>
-      </w:pPr>
-      <w:r>
-        <w:t xml:space="preserve">economical constrains: budget</w:t>
+        <w:t xml:space="preserve">kids friendly - social constraints</w:t>
+      </w:r>
+    </w:p>
+    <w:p>
+      <w:pPr>
+        <w:pStyle w:val="FirstParagraph"/>
+      </w:pPr>
+      <w:r>
+        <w:t xml:space="preserve">the takeaway is that the proposed solution needs to accommodate a variety of themes and different way of categorizing and</w:t>
+      </w:r>
+    </w:p>
+    <w:p>
+      <w:pPr>
+        <w:pStyle w:val="Heading4"/>
+      </w:pPr>
+      <w:bookmarkStart w:id="56" w:name="a-problem-solving-model-of-the-information-seeking-and-searching-process"/>
+      <w:bookmarkEnd w:id="56"/>
+      <w:r>
+        <w:t xml:space="preserve">A Problem Solving Model of the Information Seeking and Searching Process</w:t>
       </w:r>
     </w:p>
     <w:p>
       <w:pPr>
         <w:pStyle w:val="Heading3"/>
       </w:pPr>
-      <w:bookmarkStart w:id="51" w:name="5-3-proposed-solution"/>
-      <w:bookmarkEnd w:id="51"/>
+      <w:bookmarkStart w:id="57" w:name="5-3-proposed-solution"/>
+      <w:bookmarkEnd w:id="57"/>
       <w:r>
         <w:t xml:space="preserve">5.3 Proposed Solution</w:t>
       </w:r>
@@ -1919,6 +2075,28 @@
         </w:numPr>
       </w:pPr>
       <w:r>
+        <w:t xml:space="preserve">address the human-scale</w:t>
+      </w:r>
+    </w:p>
+    <w:p>
+      <w:pPr>
+        <w:numPr>
+          <w:numId w:val="1006"/>
+          <w:ilvl w:val="0"/>
+        </w:numPr>
+      </w:pPr>
+      <w:r>
+        <w:t xml:space="preserve">qualitative judgment is handled by IS (algorhytms) not humans (see Cooley 2000, p.66)</w:t>
+      </w:r>
+    </w:p>
+    <w:p>
+      <w:pPr>
+        <w:numPr>
+          <w:numId w:val="1006"/>
+          <w:ilvl w:val="0"/>
+        </w:numPr>
+      </w:pPr>
+      <w:r>
         <w:t xml:space="preserve">humans are still best curators, not algorithms, therefore the focus is on people creating lists of locations, referred to as guides</w:t>
       </w:r>
     </w:p>
@@ -1996,8 +2174,8 @@
       <w:pPr>
         <w:pStyle w:val="Heading4"/>
       </w:pPr>
-      <w:bookmarkStart w:id="52" w:name="tapping-into-wisdom-of-crowds"/>
-      <w:bookmarkEnd w:id="52"/>
+      <w:bookmarkStart w:id="58" w:name="tapping-into-wisdom-of-crowds"/>
+      <w:bookmarkEnd w:id="58"/>
       <w:r>
         <w:t xml:space="preserve">Tapping into wisdom of crowds</w:t>
       </w:r>
@@ -2066,8 +2244,8 @@
       <w:pPr>
         <w:pStyle w:val="Heading4"/>
       </w:pPr>
-      <w:bookmarkStart w:id="53" w:name="business-model"/>
-      <w:bookmarkEnd w:id="53"/>
+      <w:bookmarkStart w:id="59" w:name="business-model"/>
+      <w:bookmarkEnd w:id="59"/>
       <w:r>
         <w:t xml:space="preserve">Business Model</w:t>
       </w:r>
@@ -2112,8 +2290,8 @@
       <w:pPr>
         <w:pStyle w:val="Heading2"/>
       </w:pPr>
-      <w:bookmarkStart w:id="54" w:name="7-conclusion"/>
-      <w:bookmarkEnd w:id="54"/>
+      <w:bookmarkStart w:id="60" w:name="7-conclusion"/>
+      <w:bookmarkEnd w:id="60"/>
       <w:r>
         <w:t xml:space="preserve">7. Conclusion</w:t>
       </w:r>
@@ -2122,8 +2300,8 @@
       <w:pPr>
         <w:pStyle w:val="Heading3"/>
       </w:pPr>
-      <w:bookmarkStart w:id="55" w:name="acknowledgement"/>
-      <w:bookmarkEnd w:id="55"/>
+      <w:bookmarkStart w:id="61" w:name="acknowledgement"/>
+      <w:bookmarkEnd w:id="61"/>
       <w:r>
         <w:t xml:space="preserve">Acknowledgement</w:t>
       </w:r>
@@ -2140,8 +2318,8 @@
       <w:pPr>
         <w:pStyle w:val="Heading2"/>
       </w:pPr>
-      <w:bookmarkStart w:id="56" w:name="8-references"/>
-      <w:bookmarkEnd w:id="56"/>
+      <w:bookmarkStart w:id="62" w:name="8-references"/>
+      <w:bookmarkEnd w:id="62"/>
       <w:r>
         <w:t xml:space="preserve">8. References</w:t>
       </w:r>
@@ -2179,7 +2357,7 @@
       <w:r>
         <w:t xml:space="preserve"> </w:t>
       </w:r>
-      <w:hyperlink r:id="rId57">
+      <w:hyperlink r:id="rId63">
         <w:r>
           <w:rPr>
             <w:rStyle w:val="Hyperlink"/>
@@ -2234,7 +2412,7 @@
       <w:r>
         <w:t xml:space="preserve"> </w:t>
       </w:r>
-      <w:hyperlink r:id="rId58">
+      <w:hyperlink r:id="rId64">
         <w:r>
           <w:rPr>
             <w:rStyle w:val="Hyperlink"/>
@@ -2337,7 +2515,7 @@
       <w:r>
         <w:t xml:space="preserve"> </w:t>
       </w:r>
-      <w:hyperlink r:id="rId59">
+      <w:hyperlink r:id="rId65">
         <w:r>
           <w:rPr>
             <w:rStyle w:val="Hyperlink"/>
@@ -2356,7 +2534,7 @@
       <w:r>
         <w:t xml:space="preserve"> </w:t>
       </w:r>
-      <w:hyperlink r:id="rId60">
+      <w:hyperlink r:id="rId66">
         <w:r>
           <w:rPr>
             <w:rStyle w:val="Hyperlink"/>
@@ -2391,7 +2569,7 @@
       <w:r>
         <w:t xml:space="preserve"> </w:t>
       </w:r>
-      <w:hyperlink r:id="rId61">
+      <w:hyperlink r:id="rId67">
         <w:r>
           <w:rPr>
             <w:rStyle w:val="Hyperlink"/>
@@ -2410,7 +2588,7 @@
       <w:r>
         <w:t xml:space="preserve"> </w:t>
       </w:r>
-      <w:hyperlink r:id="rId62">
+      <w:hyperlink r:id="rId68">
         <w:r>
           <w:rPr>
             <w:rStyle w:val="Hyperlink"/>
@@ -2429,7 +2607,7 @@
       <w:r>
         <w:t xml:space="preserve"> </w:t>
       </w:r>
-      <w:hyperlink r:id="rId63">
+      <w:hyperlink r:id="rId69">
         <w:r>
           <w:rPr>
             <w:rStyle w:val="Hyperlink"/>
@@ -2456,7 +2634,7 @@
       <w:r>
         <w:t xml:space="preserve"> </w:t>
       </w:r>
-      <w:hyperlink r:id="rId64">
+      <w:hyperlink r:id="rId70">
         <w:r>
           <w:rPr>
             <w:rStyle w:val="Hyperlink"/>
@@ -2475,7 +2653,7 @@
       <w:r>
         <w:t xml:space="preserve"> </w:t>
       </w:r>
-      <w:hyperlink r:id="rId65">
+      <w:hyperlink r:id="rId71">
         <w:r>
           <w:rPr>
             <w:rStyle w:val="Hyperlink"/>
@@ -2666,7 +2844,7 @@
       <w:r>
         <w:t xml:space="preserve"> </w:t>
       </w:r>
-      <w:hyperlink r:id="rId66">
+      <w:hyperlink r:id="rId72">
         <w:r>
           <w:rPr>
             <w:rStyle w:val="Hyperlink"/>
@@ -2721,7 +2899,7 @@
       <w:r>
         <w:t xml:space="preserve"> </w:t>
       </w:r>
-      <w:hyperlink r:id="rId67">
+      <w:hyperlink r:id="rId73">
         <w:r>
           <w:rPr>
             <w:rStyle w:val="Hyperlink"/>
@@ -2760,7 +2938,7 @@
       <w:r>
         <w:t xml:space="preserve"> </w:t>
       </w:r>
-      <w:hyperlink r:id="rId68">
+      <w:hyperlink r:id="rId74">
         <w:r>
           <w:rPr>
             <w:rStyle w:val="Hyperlink"/>
@@ -2779,7 +2957,7 @@
       <w:r>
         <w:t xml:space="preserve"> </w:t>
       </w:r>
-      <w:hyperlink r:id="rId69">
+      <w:hyperlink r:id="rId75">
         <w:r>
           <w:rPr>
             <w:rStyle w:val="Hyperlink"/>
@@ -2832,8 +3010,8 @@
       <w:pPr>
         <w:pStyle w:val="Heading2"/>
       </w:pPr>
-      <w:bookmarkStart w:id="70" w:name="appendix"/>
-      <w:bookmarkEnd w:id="70"/>
+      <w:bookmarkStart w:id="76" w:name="appendix"/>
+      <w:bookmarkEnd w:id="76"/>
       <w:r>
         <w:t xml:space="preserve">APPENDIX</w:t>
       </w:r>
@@ -2869,7 +3047,7 @@
                     </pic:cNvPicPr>
                   </pic:nvPicPr>
                   <pic:blipFill>
-                    <a:blip r:embed="rId71"/>
+                    <a:blip r:embed="rId77"/>
                     <a:stretch>
                       <a:fillRect/>
                     </a:stretch>
@@ -3305,7 +3483,7 @@
     </w:lvl>
   </w:abstractNum>
   <w:abstractNum w:abstractNumId="990">
-    <w:nsid w:val="866a85ba"/>
+    <w:nsid w:val="b6cf1ee9"/>
     <w:multiLevelType w:val="multilevel"/>
     <w:lvl w:ilvl="0">
       <w:numFmt w:val="bullet"/>
@@ -3386,7 +3564,7 @@
     </w:lvl>
   </w:abstractNum>
   <w:abstractNum w:abstractNumId="991">
-    <w:nsid w:val="a4d907c8"/>
+    <w:nsid w:val="7f18c1fa"/>
     <w:multiLevelType w:val="multilevel"/>
     <w:lvl w:ilvl="0">
       <w:numFmt w:val="bullet"/>

</xml_diff>